<commit_message>
Improves text list tests
</commit_message>
<xml_diff>
--- a/Tests/Test Data/docx/multipleliststyles.docx
+++ b/Tests/Test Data/docx/multipleliststyles.docx
@@ -10,7 +10,7 @@
         </w:numPr>
       </w:pPr>
       <w:r>
-        <w:t xml:space="preserve">Ordered list item</w:t>
+        <w:t xml:space="preserve">A</w:t>
       </w:r>
     </w:p>
     <w:p>
@@ -21,7 +21,40 @@
         </w:numPr>
       </w:pPr>
       <w:r>
-        <w:t xml:space="preserve">Unordered list item</w:t>
+        <w:t xml:space="preserve">AA</w:t>
+      </w:r>
+    </w:p>
+    <w:p>
+      <w:pPr>
+        <w:numPr>
+          <w:ilvl w:val="1"/>
+          <w:numId w:val="1"/>
+        </w:numPr>
+      </w:pPr>
+      <w:r>
+        <w:t xml:space="preserve">AB</w:t>
+      </w:r>
+    </w:p>
+    <w:p>
+      <w:pPr>
+        <w:numPr>
+          <w:ilvl w:val="2"/>
+          <w:numId w:val="1"/>
+        </w:numPr>
+      </w:pPr>
+      <w:r>
+        <w:t xml:space="preserve">ABA</w:t>
+      </w:r>
+    </w:p>
+    <w:p>
+      <w:pPr>
+        <w:numPr>
+          <w:ilvl w:val="1"/>
+          <w:numId w:val="1"/>
+        </w:numPr>
+      </w:pPr>
+      <w:r>
+        <w:t xml:space="preserve">AC</w:t>
       </w:r>
     </w:p>
     <w:p>
@@ -32,7 +65,51 @@
         </w:numPr>
       </w:pPr>
       <w:r>
-        <w:t xml:space="preserve">Second ordered list item</w:t>
+        <w:t xml:space="preserve">B</w:t>
+      </w:r>
+    </w:p>
+    <w:p>
+      <w:pPr>
+        <w:numPr>
+          <w:ilvl w:val="0"/>
+          <w:numId w:val="1"/>
+        </w:numPr>
+      </w:pPr>
+      <w:r>
+        <w:t xml:space="preserve">C</w:t>
+      </w:r>
+    </w:p>
+    <w:p>
+      <w:pPr>
+        <w:numPr>
+          <w:ilvl w:val="1"/>
+          <w:numId w:val="1"/>
+        </w:numPr>
+      </w:pPr>
+      <w:r>
+        <w:t xml:space="preserve">CA</w:t>
+      </w:r>
+    </w:p>
+    <w:p>
+      <w:pPr>
+        <w:numPr>
+          <w:ilvl w:val="2"/>
+          <w:numId w:val="1"/>
+        </w:numPr>
+      </w:pPr>
+      <w:r>
+        <w:t xml:space="preserve">CAA</w:t>
+      </w:r>
+    </w:p>
+    <w:p>
+      <w:pPr>
+        <w:numPr>
+          <w:ilvl w:val="3"/>
+          <w:numId w:val="1"/>
+        </w:numPr>
+      </w:pPr>
+      <w:r>
+        <w:t xml:space="preserve">CAAA</w:t>
       </w:r>
     </w:p>
     <w:sectPr>
@@ -61,7 +138,8 @@
     </w:lvl>
     <w:lvl w:ilvl="1">
       <w:start w:val="1"/>
-      <w:lvlText w:val="-"/>
+      <w:numFmt w:val="decimal"/>
+      <w:lvlText w:val="%1.%2"/>
       <w:lvlJc w:val="start"/>
       <w:pPr>
         <w:tabs>
@@ -70,6 +148,29 @@
         <w:ind w:start="800" w:hanging="500"/>
       </w:pPr>
     </w:lvl>
+    <w:lvl w:ilvl="2">
+      <w:start w:val="1"/>
+      <w:numFmt w:val="lowerLetter"/>
+      <w:lvlText w:val="%3)"/>
+      <w:lvlJc w:val="start"/>
+      <w:pPr>
+        <w:tabs>
+          <w:tab w:val="num" w:pos="1000"/>
+        </w:tabs>
+        <w:ind w:start="1000" w:hanging="600"/>
+      </w:pPr>
+    </w:lvl>
+    <w:lvl w:ilvl="3">
+      <w:start w:val="1"/>
+      <w:lvlText w:val="-"/>
+      <w:lvlJc w:val="start"/>
+      <w:pPr>
+        <w:tabs>
+          <w:tab w:val="num" w:pos="1200"/>
+        </w:tabs>
+        <w:ind w:start="1200" w:hanging="700"/>
+      </w:pPr>
+    </w:lvl>
   </w:abstractNum>
   <w:num w:numId="1">
     <w:abstractNumId w:val="0"/>

</xml_diff>